<commit_message>
added files and updated pipeline
</commit_message>
<xml_diff>
--- a/Documents/Cover_Letter_VE.docx
+++ b/Documents/Cover_Letter_VE.docx
@@ -80,7 +80,19 @@
         <w:rPr>
           <w:rFonts w:ascii="Helvetica Neue" w:hAnsi="Helvetica Neue"/>
         </w:rPr>
-        <w:t>To the Editors of Molecular Biology and Evolution,</w:t>
+        <w:t xml:space="preserve">To the Editors of </w:t>
+      </w:r>
+      <w:r>
+        <w:rPr>
+          <w:rFonts w:ascii="Helvetica Neue" w:hAnsi="Helvetica Neue"/>
+        </w:rPr>
+        <w:t>Virus Evolution</w:t>
+      </w:r>
+      <w:r>
+        <w:rPr>
+          <w:rFonts w:ascii="Helvetica Neue" w:hAnsi="Helvetica Neue"/>
+        </w:rPr>
+        <w:t>,</w:t>
       </w:r>
     </w:p>
     <w:p>

</xml_diff>